<commit_message>
Fechas en seguimiento y corrección CN_04_08_CO
CN_04_08_CO decía en el encabezado CN_04_01_CO. Ya se corrigió.
</commit_message>
<xml_diff>
--- a/fuentes/contenidos/grado04/guion08/CN_04_08_CO.docx
+++ b/fuentes/contenidos/grado04/guion08/CN_04_08_CO.docx
@@ -447,8 +447,6 @@
           <w:lang w:val="es-CO"/>
         </w:rPr>
       </w:pPr>
-      <w:bookmarkStart w:id="0" w:name="_GoBack"/>
-      <w:bookmarkEnd w:id="0"/>
       <w:r>
         <w:rPr>
           <w:rFonts w:ascii="Arial" w:hAnsi="Arial" w:cs="Arial"/>
@@ -4969,8 +4967,6 @@
                 <w:rFonts w:ascii="Arial" w:hAnsi="Arial" w:cs="Arial"/>
                 <w:noProof/>
                 <w:color w:val="000000"/>
-                <w:sz w:val="24"/>
-                <w:szCs w:val="24"/>
                 <w:lang w:val="es-CO" w:eastAsia="es-CO"/>
               </w:rPr>
               <w:drawing>
@@ -5749,8 +5745,6 @@
               <w:rPr>
                 <w:rFonts w:ascii="Arial" w:hAnsi="Arial" w:cs="Arial"/>
                 <w:noProof/>
-                <w:sz w:val="24"/>
-                <w:szCs w:val="24"/>
                 <w:lang w:val="es-CO" w:eastAsia="es-CO"/>
               </w:rPr>
               <w:drawing>
@@ -6872,8 +6866,6 @@
               <w:rPr>
                 <w:rFonts w:ascii="Arial" w:hAnsi="Arial" w:cs="Arial"/>
                 <w:noProof/>
-                <w:sz w:val="24"/>
-                <w:szCs w:val="24"/>
                 <w:lang w:val="es-CO" w:eastAsia="es-CO"/>
               </w:rPr>
               <w:drawing>
@@ -6929,8 +6921,6 @@
               <w:rPr>
                 <w:rFonts w:ascii="Arial" w:hAnsi="Arial" w:cs="Arial"/>
                 <w:noProof/>
-                <w:sz w:val="24"/>
-                <w:szCs w:val="24"/>
                 <w:lang w:val="es-CO" w:eastAsia="es-CO"/>
               </w:rPr>
               <w:drawing>
@@ -7704,16 +7694,7 @@
                 <w:sz w:val="24"/>
                 <w:szCs w:val="24"/>
               </w:rPr>
-              <w:t>CN_04_08_CO_IMG1</w:t>
-            </w:r>
-            <w:r>
-              <w:rPr>
-                <w:rFonts w:ascii="Arial" w:hAnsi="Arial" w:cs="Arial"/>
-                <w:color w:val="000000"/>
-                <w:sz w:val="24"/>
-                <w:szCs w:val="24"/>
-              </w:rPr>
-              <w:t>0</w:t>
+              <w:t>CN_04_08_CO_IMG10</w:t>
             </w:r>
           </w:p>
         </w:tc>
@@ -7764,25 +7745,7 @@
                 <w:sz w:val="24"/>
                 <w:szCs w:val="24"/>
               </w:rPr>
-              <w:t>Reban</w:t>
-            </w:r>
-            <w:r>
-              <w:rPr>
-                <w:rFonts w:ascii="Arial" w:hAnsi="Arial" w:cs="Arial"/>
-                <w:color w:val="000000"/>
-                <w:sz w:val="24"/>
-                <w:szCs w:val="24"/>
-              </w:rPr>
-              <w:t>a</w:t>
-            </w:r>
-            <w:r>
-              <w:rPr>
-                <w:rFonts w:ascii="Arial" w:hAnsi="Arial" w:cs="Arial"/>
-                <w:color w:val="000000"/>
-                <w:sz w:val="24"/>
-                <w:szCs w:val="24"/>
-              </w:rPr>
-              <w:t>das de pan, una de ellas con mantequilla que un cuchillo le está poniendo</w:t>
+              <w:t>Rebanadas de pan, una de ellas con mantequilla que un cuchillo le está poniendo</w:t>
             </w:r>
           </w:p>
           <w:p>
@@ -7962,17 +7925,7 @@
                 <w:szCs w:val="24"/>
                 <w:lang w:val="es-CO"/>
               </w:rPr>
-              <w:t>con poca dureza</w:t>
-            </w:r>
-            <w:r>
-              <w:rPr>
-                <w:rFonts w:ascii="Arial" w:eastAsia="Times New Roman" w:hAnsi="Arial" w:cs="Arial"/>
-                <w:color w:val="000000"/>
-                <w:sz w:val="24"/>
-                <w:szCs w:val="24"/>
-                <w:lang w:val="es-CO"/>
-              </w:rPr>
-              <w:t>.</w:t>
+              <w:t>con poca dureza.</w:t>
             </w:r>
           </w:p>
         </w:tc>
@@ -8957,17 +8910,7 @@
                 <w:szCs w:val="24"/>
                 <w:lang w:val="es-CO"/>
               </w:rPr>
-              <w:t>El aceite es un líquido viscoso</w:t>
-            </w:r>
-            <w:r>
-              <w:rPr>
-                <w:rFonts w:ascii="Arial" w:eastAsia="Times New Roman" w:hAnsi="Arial" w:cs="Arial"/>
-                <w:color w:val="000000"/>
-                <w:sz w:val="24"/>
-                <w:szCs w:val="24"/>
-                <w:lang w:val="es-CO"/>
-              </w:rPr>
-              <w:t>.</w:t>
+              <w:t>El aceite es un líquido viscoso.</w:t>
             </w:r>
           </w:p>
           <w:p>
@@ -10407,8 +10350,6 @@
                 <w:rFonts w:ascii="Arial" w:hAnsi="Arial" w:cs="Arial"/>
                 <w:noProof/>
                 <w:color w:val="000000"/>
-                <w:sz w:val="24"/>
-                <w:szCs w:val="24"/>
                 <w:lang w:val="es-CO" w:eastAsia="es-CO"/>
               </w:rPr>
               <w:drawing>
@@ -10621,25 +10562,7 @@
                 <w:szCs w:val="24"/>
                 <w:lang w:val="es-ES_tradnl" w:eastAsia="es-ES"/>
               </w:rPr>
-              <w:t xml:space="preserve">; </w:t>
-            </w:r>
-            <w:r>
-              <w:rPr>
-                <w:rFonts w:ascii="Arial" w:eastAsia="Times New Roman" w:hAnsi="Arial" w:cs="Arial"/>
-                <w:sz w:val="24"/>
-                <w:szCs w:val="24"/>
-                <w:lang w:val="es-ES_tradnl" w:eastAsia="es-ES"/>
-              </w:rPr>
-              <w:t>Solid por</w:t>
-            </w:r>
-            <w:r>
-              <w:rPr>
-                <w:rFonts w:ascii="Arial" w:eastAsia="Times New Roman" w:hAnsi="Arial" w:cs="Arial"/>
-                <w:sz w:val="24"/>
-                <w:szCs w:val="24"/>
-                <w:lang w:val="es-ES_tradnl" w:eastAsia="es-ES"/>
-              </w:rPr>
-              <w:t xml:space="preserve"> Sólido;</w:t>
+              <w:t>; Solid por Sólido;</w:t>
             </w:r>
             <w:r>
               <w:rPr>
@@ -11352,8 +11275,6 @@
                 <w:b/>
                 <w:noProof/>
                 <w:color w:val="000000"/>
-                <w:sz w:val="24"/>
-                <w:szCs w:val="24"/>
                 <w:lang w:val="es-CO" w:eastAsia="es-CO"/>
               </w:rPr>
               <w:drawing>
@@ -11449,8 +11370,6 @@
                 <w:b/>
                 <w:noProof/>
                 <w:color w:val="000000"/>
-                <w:sz w:val="24"/>
-                <w:szCs w:val="24"/>
                 <w:lang w:val="es-CO" w:eastAsia="es-CO"/>
               </w:rPr>
               <w:drawing>
@@ -11546,8 +11465,6 @@
                 <w:b/>
                 <w:noProof/>
                 <w:color w:val="000000"/>
-                <w:sz w:val="24"/>
-                <w:szCs w:val="24"/>
                 <w:lang w:val="es-CO" w:eastAsia="es-CO"/>
               </w:rPr>
               <w:drawing>
@@ -13318,8 +13235,6 @@
                 <w:rFonts w:ascii="Arial" w:hAnsi="Arial" w:cs="Arial"/>
                 <w:noProof/>
                 <w:color w:val="000000"/>
-                <w:sz w:val="24"/>
-                <w:szCs w:val="24"/>
                 <w:lang w:val="es-CO" w:eastAsia="es-CO"/>
               </w:rPr>
               <w:drawing>
@@ -18477,8 +18392,6 @@
               <w:rPr>
                 <w:rFonts w:ascii="Arial" w:hAnsi="Arial" w:cs="Arial"/>
                 <w:noProof/>
-                <w:sz w:val="24"/>
-                <w:szCs w:val="24"/>
                 <w:lang w:val="es-CO" w:eastAsia="es-CO"/>
               </w:rPr>
               <w:drawing>
@@ -18544,8 +18457,6 @@
               <w:rPr>
                 <w:rFonts w:ascii="Arial" w:hAnsi="Arial" w:cs="Arial"/>
                 <w:noProof/>
-                <w:sz w:val="24"/>
-                <w:szCs w:val="24"/>
                 <w:lang w:val="es-CO" w:eastAsia="es-CO"/>
               </w:rPr>
               <w:drawing>
@@ -18611,8 +18522,6 @@
               <w:rPr>
                 <w:rFonts w:ascii="Arial" w:hAnsi="Arial" w:cs="Arial"/>
                 <w:noProof/>
-                <w:sz w:val="24"/>
-                <w:szCs w:val="24"/>
                 <w:lang w:val="es-CO" w:eastAsia="es-CO"/>
               </w:rPr>
               <w:drawing>
@@ -20873,6 +20782,10 @@
     <w:sectPr>
       <w:headerReference w:type="even" r:id="rId29"/>
       <w:headerReference w:type="default" r:id="rId30"/>
+      <w:footerReference w:type="even" r:id="rId31"/>
+      <w:footerReference w:type="default" r:id="rId32"/>
+      <w:headerReference w:type="first" r:id="rId33"/>
+      <w:footerReference w:type="first" r:id="rId34"/>
       <w:pgSz w:w="12240" w:h="15840"/>
       <w:pgMar w:top="1417" w:right="1701" w:bottom="1417" w:left="1701" w:header="708" w:footer="708" w:gutter="0"/>
       <w:cols w:space="708"/>
@@ -20904,6 +20817,36 @@
     </w:p>
   </w:endnote>
 </w:endnotes>
+</file>
+
+<file path=word/footer1.xml><?xml version="1.0" encoding="utf-8"?>
+<w:ftr xmlns:wpc="http://schemas.microsoft.com/office/word/2010/wordprocessingCanvas" xmlns:mc="http://schemas.openxmlformats.org/markup-compatibility/2006" xmlns:o="urn:schemas-microsoft-com:office:office" xmlns:r="http://schemas.openxmlformats.org/officeDocument/2006/relationships" xmlns:m="http://schemas.openxmlformats.org/officeDocument/2006/math" xmlns:v="urn:schemas-microsoft-com:vml" xmlns:wp14="http://schemas.microsoft.com/office/word/2010/wordprocessingDrawing" xmlns:wp="http://schemas.openxmlformats.org/drawingml/2006/wordprocessingDrawing" xmlns:w10="urn:schemas-microsoft-com:office:word" xmlns:w="http://schemas.openxmlformats.org/wordprocessingml/2006/main" xmlns:w14="http://schemas.microsoft.com/office/word/2010/wordml" xmlns:wpg="http://schemas.microsoft.com/office/word/2010/wordprocessingGroup" xmlns:wpi="http://schemas.microsoft.com/office/word/2010/wordprocessingInk" xmlns:wne="http://schemas.microsoft.com/office/word/2006/wordml" xmlns:wps="http://schemas.microsoft.com/office/word/2010/wordprocessingShape" mc:Ignorable="w14 wp14">
+  <w:p>
+    <w:pPr>
+      <w:pStyle w:val="Piedepgina"/>
+    </w:pPr>
+  </w:p>
+</w:ftr>
+</file>
+
+<file path=word/footer2.xml><?xml version="1.0" encoding="utf-8"?>
+<w:ftr xmlns:wpc="http://schemas.microsoft.com/office/word/2010/wordprocessingCanvas" xmlns:mc="http://schemas.openxmlformats.org/markup-compatibility/2006" xmlns:o="urn:schemas-microsoft-com:office:office" xmlns:r="http://schemas.openxmlformats.org/officeDocument/2006/relationships" xmlns:m="http://schemas.openxmlformats.org/officeDocument/2006/math" xmlns:v="urn:schemas-microsoft-com:vml" xmlns:wp14="http://schemas.microsoft.com/office/word/2010/wordprocessingDrawing" xmlns:wp="http://schemas.openxmlformats.org/drawingml/2006/wordprocessingDrawing" xmlns:w10="urn:schemas-microsoft-com:office:word" xmlns:w="http://schemas.openxmlformats.org/wordprocessingml/2006/main" xmlns:w14="http://schemas.microsoft.com/office/word/2010/wordml" xmlns:wpg="http://schemas.microsoft.com/office/word/2010/wordprocessingGroup" xmlns:wpi="http://schemas.microsoft.com/office/word/2010/wordprocessingInk" xmlns:wne="http://schemas.microsoft.com/office/word/2006/wordml" xmlns:wps="http://schemas.microsoft.com/office/word/2010/wordprocessingShape" mc:Ignorable="w14 wp14">
+  <w:p>
+    <w:pPr>
+      <w:pStyle w:val="Piedepgina"/>
+    </w:pPr>
+  </w:p>
+</w:ftr>
+</file>
+
+<file path=word/footer3.xml><?xml version="1.0" encoding="utf-8"?>
+<w:ftr xmlns:wpc="http://schemas.microsoft.com/office/word/2010/wordprocessingCanvas" xmlns:mc="http://schemas.openxmlformats.org/markup-compatibility/2006" xmlns:o="urn:schemas-microsoft-com:office:office" xmlns:r="http://schemas.openxmlformats.org/officeDocument/2006/relationships" xmlns:m="http://schemas.openxmlformats.org/officeDocument/2006/math" xmlns:v="urn:schemas-microsoft-com:vml" xmlns:wp14="http://schemas.microsoft.com/office/word/2010/wordprocessingDrawing" xmlns:wp="http://schemas.openxmlformats.org/drawingml/2006/wordprocessingDrawing" xmlns:w10="urn:schemas-microsoft-com:office:word" xmlns:w="http://schemas.openxmlformats.org/wordprocessingml/2006/main" xmlns:w14="http://schemas.microsoft.com/office/word/2010/wordml" xmlns:wpg="http://schemas.microsoft.com/office/word/2010/wordprocessingGroup" xmlns:wpi="http://schemas.microsoft.com/office/word/2010/wordprocessingInk" xmlns:wne="http://schemas.microsoft.com/office/word/2006/wordml" xmlns:wps="http://schemas.microsoft.com/office/word/2010/wordprocessingShape" mc:Ignorable="w14 wp14">
+  <w:p>
+    <w:pPr>
+      <w:pStyle w:val="Piedepgina"/>
+    </w:pPr>
+  </w:p>
+</w:ftr>
 </file>
 
 <file path=word/footnotes.xml><?xml version="1.0" encoding="utf-8"?>
@@ -21002,7 +20945,7 @@
         <w:rStyle w:val="Nmerodepgina"/>
         <w:noProof/>
       </w:rPr>
-      <w:t>5</w:t>
+      <w:t>1</w:t>
     </w:r>
     <w:r>
       <w:rPr>
@@ -21031,7 +20974,29 @@
         <w:highlight w:val="yellow"/>
         <w:lang w:val="es-ES"/>
       </w:rPr>
-      <w:t>[GUION CN_04_01_CO]</w:t>
+      <w:t xml:space="preserve">[GUION </w:t>
+    </w:r>
+    <w:r>
+      <w:rPr>
+        <w:rFonts w:ascii="Times" w:hAnsi="Times"/>
+        <w:sz w:val="20"/>
+        <w:szCs w:val="20"/>
+        <w:highlight w:val="yellow"/>
+        <w:lang w:val="es-ES"/>
+      </w:rPr>
+      <w:t>CN_04_08</w:t>
+    </w:r>
+    <w:bookmarkStart w:id="0" w:name="_GoBack"/>
+    <w:bookmarkEnd w:id="0"/>
+    <w:r>
+      <w:rPr>
+        <w:rFonts w:ascii="Times" w:hAnsi="Times"/>
+        <w:sz w:val="20"/>
+        <w:szCs w:val="20"/>
+        <w:highlight w:val="yellow"/>
+        <w:lang w:val="es-ES"/>
+      </w:rPr>
+      <w:t>_CO]</w:t>
     </w:r>
     <w:r>
       <w:rPr>
@@ -21050,6 +21015,16 @@
       </w:rPr>
       <w:t>Transformaciones de la materia</w:t>
     </w:r>
+  </w:p>
+</w:hdr>
+</file>
+
+<file path=word/header3.xml><?xml version="1.0" encoding="utf-8"?>
+<w:hdr xmlns:wpc="http://schemas.microsoft.com/office/word/2010/wordprocessingCanvas" xmlns:mc="http://schemas.openxmlformats.org/markup-compatibility/2006" xmlns:o="urn:schemas-microsoft-com:office:office" xmlns:r="http://schemas.openxmlformats.org/officeDocument/2006/relationships" xmlns:m="http://schemas.openxmlformats.org/officeDocument/2006/math" xmlns:v="urn:schemas-microsoft-com:vml" xmlns:wp14="http://schemas.microsoft.com/office/word/2010/wordprocessingDrawing" xmlns:wp="http://schemas.openxmlformats.org/drawingml/2006/wordprocessingDrawing" xmlns:w10="urn:schemas-microsoft-com:office:word" xmlns:w="http://schemas.openxmlformats.org/wordprocessingml/2006/main" xmlns:w14="http://schemas.microsoft.com/office/word/2010/wordml" xmlns:wpg="http://schemas.microsoft.com/office/word/2010/wordprocessingGroup" xmlns:wpi="http://schemas.microsoft.com/office/word/2010/wordprocessingInk" xmlns:wne="http://schemas.microsoft.com/office/word/2006/wordml" xmlns:wps="http://schemas.microsoft.com/office/word/2010/wordprocessingShape" mc:Ignorable="w14 wp14">
+  <w:p>
+    <w:pPr>
+      <w:pStyle w:val="Encabezado"/>
+    </w:pPr>
   </w:p>
 </w:hdr>
 </file>
@@ -27085,7 +27060,6 @@
       <w:lang w:val="es-MX"/>
     </w:rPr>
     <w:tblPr>
-      <w:tblInd w:w="0" w:type="dxa"/>
       <w:tblBorders>
         <w:top w:val="single" w:sz="4" w:space="0" w:color="000000" w:themeColor="text1"/>
         <w:left w:val="single" w:sz="4" w:space="0" w:color="000000" w:themeColor="text1"/>
@@ -27094,12 +27068,6 @@
         <w:insideH w:val="single" w:sz="4" w:space="0" w:color="000000" w:themeColor="text1"/>
         <w:insideV w:val="single" w:sz="4" w:space="0" w:color="000000" w:themeColor="text1"/>
       </w:tblBorders>
-      <w:tblCellMar>
-        <w:top w:w="0" w:type="dxa"/>
-        <w:left w:w="108" w:type="dxa"/>
-        <w:bottom w:w="0" w:type="dxa"/>
-        <w:right w:w="108" w:type="dxa"/>
-      </w:tblCellMar>
     </w:tblPr>
   </w:style>
   <w:style w:type="paragraph" w:styleId="Prrafodelista">
@@ -27959,7 +27927,6 @@
       <w:lang w:val="es-MX"/>
     </w:rPr>
     <w:tblPr>
-      <w:tblInd w:w="0" w:type="dxa"/>
       <w:tblBorders>
         <w:top w:val="single" w:sz="4" w:space="0" w:color="000000" w:themeColor="text1"/>
         <w:left w:val="single" w:sz="4" w:space="0" w:color="000000" w:themeColor="text1"/>
@@ -27968,12 +27935,6 @@
         <w:insideH w:val="single" w:sz="4" w:space="0" w:color="000000" w:themeColor="text1"/>
         <w:insideV w:val="single" w:sz="4" w:space="0" w:color="000000" w:themeColor="text1"/>
       </w:tblBorders>
-      <w:tblCellMar>
-        <w:top w:w="0" w:type="dxa"/>
-        <w:left w:w="108" w:type="dxa"/>
-        <w:bottom w:w="0" w:type="dxa"/>
-        <w:right w:w="108" w:type="dxa"/>
-      </w:tblCellMar>
     </w:tblPr>
   </w:style>
   <w:style w:type="paragraph" w:styleId="Prrafodelista">
@@ -28603,7 +28564,7 @@
 </file>
 
 <file path=customXml/itemProps1.xml><?xml version="1.0" encoding="utf-8"?>
-<ds:datastoreItem xmlns:ds="http://schemas.openxmlformats.org/officeDocument/2006/customXml" ds:itemID="{81AADC54-1524-4049-BBE0-E2A6F325DB5A}">
+<ds:datastoreItem xmlns:ds="http://schemas.openxmlformats.org/officeDocument/2006/customXml" ds:itemID="{A6EAAB3F-2D7F-4EC0-A593-48977E45DB37}">
   <ds:schemaRefs>
     <ds:schemaRef ds:uri="http://schemas.openxmlformats.org/officeDocument/2006/bibliography"/>
   </ds:schemaRefs>

</xml_diff>